<commit_message>
fixed typo in post lab report
</commit_message>
<xml_diff>
--- a/Exercise4_TicTacToe/Graydon Hall Post Lab Report Exercise 4.docx
+++ b/Exercise4_TicTacToe/Graydon Hall Post Lab Report Exercise 4.docx
@@ -19,7 +19,13 @@
         <w:rPr>
           <w:lang w:val="en-US"/>
         </w:rPr>
-        <w:t xml:space="preserve"> for Exercise 3</w:t>
+        <w:t xml:space="preserve"> for Exercise </w:t>
+      </w:r>
+      <w:r>
+        <w:rPr>
+          <w:lang w:val="en-US"/>
+        </w:rPr>
+        <w:t>4</w:t>
       </w:r>
     </w:p>
     <w:p>
@@ -37,24 +43,11 @@
         <w:rPr>
           <w:lang w:val="en-US"/>
         </w:rPr>
-        <w:t xml:space="preserve">The </w:t>
-      </w:r>
-      <w:proofErr w:type="spellStart"/>
-      <w:r>
-        <w:rPr>
-          <w:lang w:val="en-US"/>
-        </w:rPr>
-        <w:t>Javadocs</w:t>
-      </w:r>
-      <w:proofErr w:type="spellEnd"/>
-      <w:r>
-        <w:rPr>
-          <w:lang w:val="en-US"/>
-        </w:rPr>
-        <w:t xml:space="preserve"> are all found in this folder right here, within Exercise4_Tic_Tac_Toe file</w:t>
+        <w:t>The Javadocs are all found in this folder right here, within Exercise4_Tic_Tac_Toe file</w:t>
       </w:r>
       <w:r>
         <w:rPr>
+          <w:noProof/>
           <w:lang w:val="en-US"/>
         </w:rPr>
         <w:drawing>
@@ -95,6 +88,7 @@
       </w:r>
       <w:r>
         <w:rPr>
+          <w:noProof/>
           <w:lang w:val="en-US"/>
         </w:rPr>
         <w:drawing>
@@ -153,6 +147,7 @@
       </w:r>
       <w:r>
         <w:rPr>
+          <w:noProof/>
           <w:lang w:val="en-US"/>
         </w:rPr>
         <w:drawing>
@@ -234,6 +229,7 @@
       </w:r>
       <w:r>
         <w:rPr>
+          <w:noProof/>
           <w:lang w:val="en-US"/>
         </w:rPr>
         <w:drawing>
@@ -274,6 +270,7 @@
       </w:r>
       <w:r>
         <w:rPr>
+          <w:noProof/>
           <w:lang w:val="en-US"/>
         </w:rPr>
         <w:lastRenderedPageBreak/>
@@ -315,6 +312,7 @@
       </w:r>
       <w:r>
         <w:rPr>
+          <w:noProof/>
           <w:lang w:val="en-US"/>
         </w:rPr>
         <w:lastRenderedPageBreak/>

</xml_diff>